<commit_message>
Update 06_Guided Capstone Project Report.docx
</commit_message>
<xml_diff>
--- a/Notebooks/06_Guided Capstone Project Report.docx
+++ b/Notebooks/06_Guided Capstone Project Report.docx
@@ -3,11 +3,933 @@
 <w:document xmlns:wpc="http://schemas.microsoft.com/office/word/2010/wordprocessingCanvas" xmlns:cx="http://schemas.microsoft.com/office/drawing/2014/chartex" xmlns:cx1="http://schemas.microsoft.com/office/drawing/2015/9/8/chartex" xmlns:cx2="http://schemas.microsoft.com/office/drawing/2015/10/21/chartex" xmlns:cx3="http://schemas.microsoft.com/office/drawing/2016/5/9/chartex" xmlns:cx4="http://schemas.microsoft.com/office/drawing/2016/5/10/chartex" xmlns:cx5="http://schemas.microsoft.com/office/drawing/2016/5/11/chartex" xmlns:cx6="http://schemas.microsoft.com/office/drawing/2016/5/12/chartex" xmlns:cx7="http://schemas.microsoft.com/office/drawing/2016/5/13/chartex" xmlns:cx8="http://schemas.microsoft.com/office/drawing/2016/5/14/chartex" xmlns:mc="http://schemas.openxmlformats.org/markup-compatibility/2006" xmlns:aink="http://schemas.microsoft.com/office/drawing/2016/ink" xmlns:am3d="http://schemas.microsoft.com/office/drawing/2017/model3d" xmlns:o="urn:schemas-microsoft-com:office:office" xmlns:oel="http://schemas.microsoft.com/office/2019/extlst" xmlns:r="http://schemas.openxmlformats.org/officeDocument/2006/relationships" xmlns:m="http://schemas.openxmlformats.org/officeDocument/2006/math" xmlns:v="urn:schemas-microsoft-com:vml" xmlns:wp14="http://schemas.microsoft.com/office/word/2010/wordprocessingDrawing" xmlns:wp="http://schemas.openxmlformats.org/drawingml/2006/wordprocessingDrawing" xmlns:w10="urn:schemas-microsoft-com:office:word" xmlns:w="http://schemas.openxmlformats.org/wordprocessingml/2006/main" xmlns:w14="http://schemas.microsoft.com/office/word/2010/wordml" xmlns:w15="http://schemas.microsoft.com/office/word/2012/wordml" xmlns:w16cex="http://schemas.microsoft.com/office/word/2018/wordml/cex" xmlns:w16cid="http://schemas.microsoft.com/office/word/2016/wordml/cid" xmlns:w16="http://schemas.microsoft.com/office/word/2018/wordml" xmlns:w16sdtdh="http://schemas.microsoft.com/office/word/2020/wordml/sdtdatahash" xmlns:w16se="http://schemas.microsoft.com/office/word/2015/wordml/symex" xmlns:wpg="http://schemas.microsoft.com/office/word/2010/wordprocessingGroup" xmlns:wpi="http://schemas.microsoft.com/office/word/2010/wordprocessingInk" xmlns:wne="http://schemas.microsoft.com/office/word/2006/wordml" xmlns:wps="http://schemas.microsoft.com/office/word/2010/wordprocessingShape" mc:Ignorable="w14 w15 w16se w16cid w16 w16cex w16sdtdh wp14">
   <w:body>
     <w:p>
-      <w:r>
-        <w:t>report</w:t>
+      <w:pPr>
+        <w:pStyle w:val="NoSpacing"/>
+        <w:spacing w:line="360" w:lineRule="auto"/>
+        <w:rPr>
+          <w:rFonts w:cstheme="minorHAnsi"/>
+          <w:b/>
+          <w:bCs/>
+          <w:sz w:val="20"/>
+          <w:szCs w:val="20"/>
+        </w:rPr>
+      </w:pPr>
+      <w:r>
+        <w:rPr>
+          <w:rFonts w:cstheme="minorHAnsi"/>
+          <w:b/>
+          <w:bCs/>
+          <w:sz w:val="20"/>
+          <w:szCs w:val="20"/>
+        </w:rPr>
+        <w:t>Introduction</w:t>
+      </w:r>
+      <w:r>
+        <w:rPr>
+          <w:rFonts w:cstheme="minorHAnsi"/>
+          <w:b/>
+          <w:bCs/>
+          <w:sz w:val="20"/>
+          <w:szCs w:val="20"/>
+        </w:rPr>
+        <w:t>:</w:t>
+      </w:r>
+    </w:p>
+    <w:p>
+      <w:pPr>
+        <w:pStyle w:val="NoSpacing"/>
+        <w:spacing w:line="360" w:lineRule="auto"/>
+        <w:rPr>
+          <w:rFonts w:cstheme="minorHAnsi"/>
+          <w:color w:val="000000"/>
+          <w:sz w:val="20"/>
+          <w:szCs w:val="20"/>
+        </w:rPr>
+      </w:pPr>
+      <w:r>
+        <w:rPr>
+          <w:rFonts w:cstheme="minorHAnsi"/>
+          <w:color w:val="000000"/>
+          <w:sz w:val="20"/>
+          <w:szCs w:val="20"/>
+        </w:rPr>
+        <w:t>Big Mountain Resort, a ski resort located in Montana, recently installed a new ski lift to help increase the distribution of visitors across the mountain. The increase in costs and recent suspicion has called the resort’s pricing model into question. There are doubts that the current pricing of the tickets does not reflect the value of the facilities offered. Management would like to update the pricing model of the resort to take a more data driven approach.</w:t>
+      </w:r>
+      <w:r>
+        <w:rPr>
+          <w:rFonts w:cstheme="minorHAnsi"/>
+          <w:color w:val="000000"/>
+          <w:sz w:val="20"/>
+          <w:szCs w:val="20"/>
+        </w:rPr>
+        <w:t xml:space="preserve"> We would like to determine how</w:t>
+      </w:r>
+      <w:r>
+        <w:rPr>
+          <w:rFonts w:cstheme="minorHAnsi"/>
+          <w:color w:val="000000"/>
+          <w:sz w:val="20"/>
+          <w:szCs w:val="20"/>
+        </w:rPr>
+        <w:t xml:space="preserve"> Big Mountain Resort </w:t>
+      </w:r>
+      <w:r>
+        <w:rPr>
+          <w:rFonts w:cstheme="minorHAnsi"/>
+          <w:color w:val="000000"/>
+          <w:sz w:val="20"/>
+          <w:szCs w:val="20"/>
+        </w:rPr>
+        <w:t xml:space="preserve">should </w:t>
+      </w:r>
+      <w:r>
+        <w:rPr>
+          <w:rFonts w:cstheme="minorHAnsi"/>
+          <w:color w:val="000000"/>
+          <w:sz w:val="20"/>
+          <w:szCs w:val="20"/>
+        </w:rPr>
+        <w:t>update their pricing strategy to better reflect the operating costs of the facilities provided to visitors prior to the end of the year.</w:t>
+      </w:r>
+    </w:p>
+    <w:p>
+      <w:pPr>
+        <w:pStyle w:val="NoSpacing"/>
+        <w:spacing w:line="360" w:lineRule="auto"/>
+        <w:rPr>
+          <w:rFonts w:cstheme="minorHAnsi"/>
+          <w:color w:val="000000"/>
+          <w:sz w:val="20"/>
+          <w:szCs w:val="20"/>
+        </w:rPr>
+      </w:pPr>
+    </w:p>
+    <w:p>
+      <w:pPr>
+        <w:pStyle w:val="NoSpacing"/>
+        <w:spacing w:line="360" w:lineRule="auto"/>
+        <w:rPr>
+          <w:rFonts w:cstheme="minorHAnsi"/>
+          <w:b/>
+          <w:bCs/>
+          <w:sz w:val="20"/>
+          <w:szCs w:val="20"/>
+        </w:rPr>
+      </w:pPr>
+      <w:r>
+        <w:rPr>
+          <w:rFonts w:cstheme="minorHAnsi"/>
+          <w:b/>
+          <w:bCs/>
+          <w:sz w:val="20"/>
+          <w:szCs w:val="20"/>
+        </w:rPr>
+        <w:t>Data</w:t>
+      </w:r>
+      <w:r>
+        <w:rPr>
+          <w:rFonts w:cstheme="minorHAnsi"/>
+          <w:b/>
+          <w:bCs/>
+          <w:sz w:val="20"/>
+          <w:szCs w:val="20"/>
+        </w:rPr>
+        <w:t>:</w:t>
+      </w:r>
+    </w:p>
+    <w:p>
+      <w:pPr>
+        <w:pStyle w:val="NoSpacing"/>
+        <w:spacing w:line="360" w:lineRule="auto"/>
+        <w:rPr>
+          <w:rFonts w:cstheme="minorHAnsi"/>
+          <w:sz w:val="20"/>
+          <w:szCs w:val="20"/>
+        </w:rPr>
+      </w:pPr>
+      <w:r>
+        <w:rPr>
+          <w:rFonts w:cstheme="minorHAnsi"/>
+          <w:sz w:val="20"/>
+          <w:szCs w:val="20"/>
+        </w:rPr>
+        <w:t xml:space="preserve">To conduct this analysis, obtained data around 330 different ski resorts in the US. This data contained 27 attributes. After wrangling the data and removing inaccurate/irrelevant columns, the data was left with 277 rows and 25 columns. </w:t>
+      </w:r>
+      <w:proofErr w:type="gramStart"/>
+      <w:r>
+        <w:rPr>
+          <w:rFonts w:cstheme="minorHAnsi"/>
+          <w:sz w:val="20"/>
+          <w:szCs w:val="20"/>
+        </w:rPr>
+        <w:t>In order to</w:t>
+      </w:r>
+      <w:proofErr w:type="gramEnd"/>
+      <w:r>
+        <w:rPr>
+          <w:rFonts w:cstheme="minorHAnsi"/>
+          <w:sz w:val="20"/>
+          <w:szCs w:val="20"/>
+        </w:rPr>
+        <w:t xml:space="preserve"> conduct further analysis by state, </w:t>
+      </w:r>
+      <w:r>
+        <w:rPr>
+          <w:rFonts w:cstheme="minorHAnsi"/>
+          <w:sz w:val="20"/>
+          <w:szCs w:val="20"/>
+        </w:rPr>
+        <w:t>I</w:t>
+      </w:r>
+      <w:r>
+        <w:rPr>
+          <w:rFonts w:cstheme="minorHAnsi"/>
+          <w:sz w:val="20"/>
+          <w:szCs w:val="20"/>
+        </w:rPr>
+        <w:t xml:space="preserve"> imported state data from Wikipedia. </w:t>
+      </w:r>
+    </w:p>
+    <w:p>
+      <w:pPr>
+        <w:pStyle w:val="NoSpacing"/>
+        <w:spacing w:line="360" w:lineRule="auto"/>
+        <w:rPr>
+          <w:rFonts w:cstheme="minorHAnsi"/>
+          <w:sz w:val="20"/>
+          <w:szCs w:val="20"/>
+        </w:rPr>
+      </w:pPr>
+    </w:p>
+    <w:p>
+      <w:pPr>
+        <w:pStyle w:val="NoSpacing"/>
+        <w:spacing w:line="360" w:lineRule="auto"/>
+        <w:rPr>
+          <w:rFonts w:cstheme="minorHAnsi"/>
+          <w:b/>
+          <w:bCs/>
+          <w:sz w:val="20"/>
+          <w:szCs w:val="20"/>
+        </w:rPr>
+      </w:pPr>
+      <w:r>
+        <w:rPr>
+          <w:rFonts w:cstheme="minorHAnsi"/>
+          <w:b/>
+          <w:bCs/>
+          <w:sz w:val="20"/>
+          <w:szCs w:val="20"/>
+        </w:rPr>
+        <w:t>Analysis</w:t>
+      </w:r>
+      <w:r>
+        <w:rPr>
+          <w:rFonts w:cstheme="minorHAnsi"/>
+          <w:b/>
+          <w:bCs/>
+          <w:sz w:val="20"/>
+          <w:szCs w:val="20"/>
+        </w:rPr>
+        <w:t>:</w:t>
+      </w:r>
+    </w:p>
+    <w:p>
+      <w:pPr>
+        <w:pStyle w:val="NoSpacing"/>
+        <w:spacing w:line="360" w:lineRule="auto"/>
+        <w:rPr>
+          <w:rFonts w:cstheme="minorHAnsi"/>
+          <w:sz w:val="20"/>
+          <w:szCs w:val="20"/>
+        </w:rPr>
+      </w:pPr>
+      <w:proofErr w:type="gramStart"/>
+      <w:r>
+        <w:rPr>
+          <w:rFonts w:cstheme="minorHAnsi"/>
+          <w:sz w:val="20"/>
+          <w:szCs w:val="20"/>
+        </w:rPr>
+        <w:t>In order to</w:t>
+      </w:r>
+      <w:proofErr w:type="gramEnd"/>
+      <w:r>
+        <w:rPr>
+          <w:rFonts w:cstheme="minorHAnsi"/>
+          <w:sz w:val="20"/>
+          <w:szCs w:val="20"/>
+        </w:rPr>
+        <w:t xml:space="preserve"> determine the attributes that most highly correlated with the ticket price, created a heatmap.</w:t>
+      </w:r>
+    </w:p>
+    <w:p>
+      <w:pPr>
+        <w:pStyle w:val="NoSpacing"/>
+        <w:spacing w:line="360" w:lineRule="auto"/>
+        <w:rPr>
+          <w:rFonts w:cstheme="minorHAnsi"/>
+          <w:i/>
+          <w:iCs/>
+          <w:sz w:val="20"/>
+          <w:szCs w:val="20"/>
+        </w:rPr>
+      </w:pPr>
+      <w:r>
+        <w:rPr>
+          <w:rFonts w:cstheme="minorHAnsi"/>
+          <w:i/>
+          <w:iCs/>
+          <w:sz w:val="20"/>
+          <w:szCs w:val="20"/>
+        </w:rPr>
+        <w:t>Fig 1.</w:t>
+      </w:r>
+    </w:p>
+    <w:p>
+      <w:pPr>
+        <w:pStyle w:val="NoSpacing"/>
+        <w:spacing w:line="360" w:lineRule="auto"/>
+        <w:jc w:val="center"/>
+        <w:rPr>
+          <w:rFonts w:cstheme="minorHAnsi"/>
+          <w:sz w:val="20"/>
+          <w:szCs w:val="20"/>
+        </w:rPr>
+      </w:pPr>
+      <w:r>
+        <w:rPr>
+          <w:rFonts w:cstheme="minorHAnsi"/>
+          <w:noProof/>
+          <w:sz w:val="20"/>
+          <w:szCs w:val="20"/>
+        </w:rPr>
+        <w:drawing>
+          <wp:inline distT="0" distB="0" distL="0" distR="0" wp14:anchorId="3787DA91" wp14:editId="303E6C78">
+            <wp:extent cx="4991100" cy="4503188"/>
+            <wp:effectExtent l="0" t="0" r="0" b="0"/>
+            <wp:docPr id="1" name="Picture 1" descr="A picture containing text&#10;&#10;Description automatically generated"/>
+            <wp:cNvGraphicFramePr>
+              <a:graphicFrameLocks xmlns:a="http://schemas.openxmlformats.org/drawingml/2006/main" noChangeAspect="1"/>
+            </wp:cNvGraphicFramePr>
+            <a:graphic xmlns:a="http://schemas.openxmlformats.org/drawingml/2006/main">
+              <a:graphicData uri="http://schemas.openxmlformats.org/drawingml/2006/picture">
+                <pic:pic xmlns:pic="http://schemas.openxmlformats.org/drawingml/2006/picture">
+                  <pic:nvPicPr>
+                    <pic:cNvPr id="1" name="Picture 1" descr="A picture containing text&#10;&#10;Description automatically generated"/>
+                    <pic:cNvPicPr>
+                      <a:picLocks noChangeAspect="1" noChangeArrowheads="1"/>
+                    </pic:cNvPicPr>
+                  </pic:nvPicPr>
+                  <pic:blipFill>
+                    <a:blip r:embed="rId7">
+                      <a:extLst>
+                        <a:ext uri="{28A0092B-C50C-407E-A947-70E740481C1C}">
+                          <a14:useLocalDpi xmlns:a14="http://schemas.microsoft.com/office/drawing/2010/main" val="0"/>
+                        </a:ext>
+                      </a:extLst>
+                    </a:blip>
+                    <a:srcRect/>
+                    <a:stretch>
+                      <a:fillRect/>
+                    </a:stretch>
+                  </pic:blipFill>
+                  <pic:spPr bwMode="auto">
+                    <a:xfrm>
+                      <a:off x="0" y="0"/>
+                      <a:ext cx="5022482" cy="4531503"/>
+                    </a:xfrm>
+                    <a:prstGeom prst="rect">
+                      <a:avLst/>
+                    </a:prstGeom>
+                    <a:noFill/>
+                    <a:ln>
+                      <a:noFill/>
+                    </a:ln>
+                  </pic:spPr>
+                </pic:pic>
+              </a:graphicData>
+            </a:graphic>
+          </wp:inline>
+        </w:drawing>
+      </w:r>
+    </w:p>
+    <w:p>
+      <w:pPr>
+        <w:pStyle w:val="NoSpacing"/>
+        <w:spacing w:line="360" w:lineRule="auto"/>
+        <w:rPr>
+          <w:rFonts w:cstheme="minorHAnsi"/>
+          <w:sz w:val="20"/>
+          <w:szCs w:val="20"/>
+        </w:rPr>
+      </w:pPr>
+      <w:r>
+        <w:rPr>
+          <w:rFonts w:cstheme="minorHAnsi"/>
+          <w:sz w:val="20"/>
+          <w:szCs w:val="20"/>
+        </w:rPr>
+        <w:lastRenderedPageBreak/>
+        <w:t xml:space="preserve">Noted that </w:t>
+      </w:r>
+      <w:r>
+        <w:rPr>
+          <w:rFonts w:cstheme="minorHAnsi"/>
+          <w:sz w:val="20"/>
+          <w:szCs w:val="20"/>
+        </w:rPr>
+        <w:t>the following features are significant to further analysis</w:t>
+      </w:r>
+      <w:r>
+        <w:rPr>
+          <w:rFonts w:cstheme="minorHAnsi"/>
+          <w:sz w:val="20"/>
+          <w:szCs w:val="20"/>
+        </w:rPr>
+        <w:t xml:space="preserve"> as they are highly correlated with ticket price</w:t>
+      </w:r>
+      <w:r>
+        <w:rPr>
+          <w:rFonts w:cstheme="minorHAnsi"/>
+          <w:sz w:val="20"/>
+          <w:szCs w:val="20"/>
+        </w:rPr>
+        <w:t>:</w:t>
+      </w:r>
+      <w:r>
+        <w:rPr>
+          <w:rFonts w:cstheme="minorHAnsi"/>
+          <w:sz w:val="20"/>
+          <w:szCs w:val="20"/>
+        </w:rPr>
+        <w:t xml:space="preserve"> </w:t>
+      </w:r>
+      <w:r>
+        <w:rPr>
+          <w:rFonts w:cstheme="minorHAnsi"/>
+          <w:sz w:val="20"/>
+          <w:szCs w:val="20"/>
+        </w:rPr>
+        <w:t>vertical drops</w:t>
+      </w:r>
+      <w:r>
+        <w:rPr>
+          <w:rFonts w:cstheme="minorHAnsi"/>
+          <w:sz w:val="20"/>
+          <w:szCs w:val="20"/>
+        </w:rPr>
+        <w:t xml:space="preserve">, </w:t>
+      </w:r>
+      <w:proofErr w:type="spellStart"/>
+      <w:r>
+        <w:rPr>
+          <w:rFonts w:cstheme="minorHAnsi"/>
+          <w:sz w:val="20"/>
+          <w:szCs w:val="20"/>
+        </w:rPr>
+        <w:t>fastQuads</w:t>
+      </w:r>
+      <w:proofErr w:type="spellEnd"/>
+      <w:r>
+        <w:rPr>
+          <w:rFonts w:cstheme="minorHAnsi"/>
+          <w:sz w:val="20"/>
+          <w:szCs w:val="20"/>
+        </w:rPr>
+        <w:t xml:space="preserve">, </w:t>
+      </w:r>
+      <w:r>
+        <w:rPr>
+          <w:rFonts w:cstheme="minorHAnsi"/>
+          <w:sz w:val="20"/>
+          <w:szCs w:val="20"/>
+        </w:rPr>
+        <w:t>runs</w:t>
+      </w:r>
+      <w:r>
+        <w:rPr>
+          <w:rFonts w:cstheme="minorHAnsi"/>
+          <w:sz w:val="20"/>
+          <w:szCs w:val="20"/>
+        </w:rPr>
+        <w:t xml:space="preserve">, </w:t>
+      </w:r>
+      <w:r>
+        <w:rPr>
+          <w:rFonts w:cstheme="minorHAnsi"/>
+          <w:sz w:val="20"/>
+          <w:szCs w:val="20"/>
+        </w:rPr>
+        <w:t>total chairs</w:t>
+      </w:r>
+      <w:r>
+        <w:rPr>
+          <w:rFonts w:cstheme="minorHAnsi"/>
+          <w:sz w:val="20"/>
+          <w:szCs w:val="20"/>
+        </w:rPr>
+        <w:t xml:space="preserve">, </w:t>
+      </w:r>
+      <w:proofErr w:type="spellStart"/>
+      <w:r>
+        <w:rPr>
+          <w:rFonts w:cstheme="minorHAnsi"/>
+          <w:sz w:val="20"/>
+          <w:szCs w:val="20"/>
+        </w:rPr>
+        <w:t>snowmaking_ac</w:t>
+      </w:r>
+      <w:proofErr w:type="spellEnd"/>
+      <w:r>
+        <w:rPr>
+          <w:rFonts w:cstheme="minorHAnsi"/>
+          <w:sz w:val="20"/>
+          <w:szCs w:val="20"/>
+        </w:rPr>
+        <w:t xml:space="preserve">. I created a model </w:t>
+      </w:r>
+      <w:r>
+        <w:rPr>
+          <w:rFonts w:cstheme="minorHAnsi"/>
+          <w:sz w:val="20"/>
+          <w:szCs w:val="20"/>
+        </w:rPr>
+        <w:t xml:space="preserve">that used the ski resort attributes as inputs and ticket price as an output. Using this model noted that the </w:t>
+      </w:r>
+      <w:r>
+        <w:rPr>
+          <w:rFonts w:cstheme="minorHAnsi"/>
+          <w:sz w:val="20"/>
+          <w:szCs w:val="20"/>
+        </w:rPr>
+        <w:t>Big Mountain Resort modelled price is 95.87,</w:t>
+      </w:r>
+      <w:r>
+        <w:rPr>
+          <w:rFonts w:cstheme="minorHAnsi"/>
+          <w:sz w:val="20"/>
+          <w:szCs w:val="20"/>
+        </w:rPr>
+        <w:t xml:space="preserve"> while the</w:t>
+      </w:r>
+      <w:r>
+        <w:rPr>
+          <w:rFonts w:cstheme="minorHAnsi"/>
+          <w:sz w:val="20"/>
+          <w:szCs w:val="20"/>
+        </w:rPr>
+        <w:t xml:space="preserve"> actual price is 81.00. Even with the expected mean absolute error of 10.39, this suggest</w:t>
+      </w:r>
+      <w:r>
+        <w:rPr>
+          <w:rFonts w:cstheme="minorHAnsi"/>
+          <w:sz w:val="20"/>
+          <w:szCs w:val="20"/>
+        </w:rPr>
+        <w:t>ed that</w:t>
+      </w:r>
+      <w:r>
+        <w:rPr>
+          <w:rFonts w:cstheme="minorHAnsi"/>
+          <w:sz w:val="20"/>
+          <w:szCs w:val="20"/>
+        </w:rPr>
+        <w:t xml:space="preserve"> there is room for an increase.</w:t>
+      </w:r>
+      <w:r>
+        <w:rPr>
+          <w:rFonts w:cstheme="minorHAnsi"/>
+          <w:sz w:val="20"/>
+          <w:szCs w:val="20"/>
+        </w:rPr>
+        <w:t xml:space="preserve"> Then used the model to predict the result of 4 scenarios. </w:t>
+      </w:r>
+      <w:r>
+        <w:rPr>
+          <w:rFonts w:cstheme="minorHAnsi"/>
+          <w:sz w:val="20"/>
+          <w:szCs w:val="20"/>
+        </w:rPr>
+        <w:t>The f</w:t>
+      </w:r>
+      <w:r>
+        <w:rPr>
+          <w:rFonts w:cstheme="minorHAnsi"/>
+          <w:sz w:val="20"/>
+          <w:szCs w:val="20"/>
+        </w:rPr>
+        <w:t xml:space="preserve">irst scenario </w:t>
+      </w:r>
+      <w:r>
+        <w:rPr>
+          <w:rFonts w:cstheme="minorHAnsi"/>
+          <w:sz w:val="20"/>
+          <w:szCs w:val="20"/>
+        </w:rPr>
+        <w:t>predicted</w:t>
+      </w:r>
+      <w:r>
+        <w:rPr>
+          <w:rFonts w:cstheme="minorHAnsi"/>
+          <w:sz w:val="20"/>
+          <w:szCs w:val="20"/>
+        </w:rPr>
+        <w:t xml:space="preserve"> if they should </w:t>
+      </w:r>
+      <w:proofErr w:type="gramStart"/>
+      <w:r>
+        <w:rPr>
+          <w:rFonts w:cstheme="minorHAnsi"/>
+          <w:sz w:val="20"/>
+          <w:szCs w:val="20"/>
+        </w:rPr>
+        <w:t>close up</w:t>
+      </w:r>
+      <w:proofErr w:type="gramEnd"/>
+      <w:r>
+        <w:rPr>
+          <w:rFonts w:cstheme="minorHAnsi"/>
+          <w:sz w:val="20"/>
+          <w:szCs w:val="20"/>
+        </w:rPr>
+        <w:t xml:space="preserve"> to 10 of the least used runs. </w:t>
+      </w:r>
+    </w:p>
+    <w:p>
+      <w:pPr>
+        <w:pStyle w:val="NoSpacing"/>
+        <w:spacing w:line="360" w:lineRule="auto"/>
+        <w:rPr>
+          <w:rFonts w:cstheme="minorHAnsi"/>
+          <w:i/>
+          <w:iCs/>
+          <w:sz w:val="20"/>
+          <w:szCs w:val="20"/>
+        </w:rPr>
+      </w:pPr>
+      <w:r>
+        <w:rPr>
+          <w:rFonts w:cstheme="minorHAnsi"/>
+          <w:i/>
+          <w:iCs/>
+          <w:sz w:val="20"/>
+          <w:szCs w:val="20"/>
+        </w:rPr>
+        <w:t>Fig 2.</w:t>
+      </w:r>
+    </w:p>
+    <w:p>
+      <w:pPr>
+        <w:pStyle w:val="NoSpacing"/>
+        <w:spacing w:line="360" w:lineRule="auto"/>
+        <w:rPr>
+          <w:rFonts w:cstheme="minorHAnsi"/>
+          <w:sz w:val="20"/>
+          <w:szCs w:val="20"/>
+        </w:rPr>
+      </w:pPr>
+      <w:r>
+        <w:rPr>
+          <w:rFonts w:cstheme="minorHAnsi"/>
+          <w:noProof/>
+          <w:sz w:val="20"/>
+          <w:szCs w:val="20"/>
+        </w:rPr>
+        <w:drawing>
+          <wp:inline distT="0" distB="0" distL="0" distR="0" wp14:anchorId="503ED566" wp14:editId="1D2604C1">
+            <wp:extent cx="4515710" cy="2409825"/>
+            <wp:effectExtent l="0" t="0" r="0" b="0"/>
+            <wp:docPr id="2" name="Picture 2" descr="Chart, line chart&#10;&#10;Description automatically generated"/>
+            <wp:cNvGraphicFramePr>
+              <a:graphicFrameLocks xmlns:a="http://schemas.openxmlformats.org/drawingml/2006/main" noChangeAspect="1"/>
+            </wp:cNvGraphicFramePr>
+            <a:graphic xmlns:a="http://schemas.openxmlformats.org/drawingml/2006/main">
+              <a:graphicData uri="http://schemas.openxmlformats.org/drawingml/2006/picture">
+                <pic:pic xmlns:pic="http://schemas.openxmlformats.org/drawingml/2006/picture">
+                  <pic:nvPicPr>
+                    <pic:cNvPr id="2" name="Picture 2" descr="Chart, line chart&#10;&#10;Description automatically generated"/>
+                    <pic:cNvPicPr>
+                      <a:picLocks noChangeAspect="1" noChangeArrowheads="1"/>
+                    </pic:cNvPicPr>
+                  </pic:nvPicPr>
+                  <pic:blipFill>
+                    <a:blip r:embed="rId8">
+                      <a:extLst>
+                        <a:ext uri="{28A0092B-C50C-407E-A947-70E740481C1C}">
+                          <a14:useLocalDpi xmlns:a14="http://schemas.microsoft.com/office/drawing/2010/main" val="0"/>
+                        </a:ext>
+                      </a:extLst>
+                    </a:blip>
+                    <a:srcRect/>
+                    <a:stretch>
+                      <a:fillRect/>
+                    </a:stretch>
+                  </pic:blipFill>
+                  <pic:spPr bwMode="auto">
+                    <a:xfrm>
+                      <a:off x="0" y="0"/>
+                      <a:ext cx="4570006" cy="2438800"/>
+                    </a:xfrm>
+                    <a:prstGeom prst="rect">
+                      <a:avLst/>
+                    </a:prstGeom>
+                    <a:noFill/>
+                    <a:ln>
+                      <a:noFill/>
+                    </a:ln>
+                  </pic:spPr>
+                </pic:pic>
+              </a:graphicData>
+            </a:graphic>
+          </wp:inline>
+        </w:drawing>
+      </w:r>
+    </w:p>
+    <w:p>
+      <w:pPr>
+        <w:pStyle w:val="NoSpacing"/>
+        <w:spacing w:line="360" w:lineRule="auto"/>
+        <w:rPr>
+          <w:rFonts w:cstheme="minorHAnsi"/>
+          <w:sz w:val="20"/>
+          <w:szCs w:val="20"/>
+        </w:rPr>
+      </w:pPr>
+      <w:r>
+        <w:rPr>
+          <w:rFonts w:cstheme="minorHAnsi"/>
+          <w:sz w:val="20"/>
+          <w:szCs w:val="20"/>
+        </w:rPr>
+        <w:t>Noted that closing 1 run makes no difference</w:t>
+      </w:r>
+      <w:r>
+        <w:rPr>
+          <w:rFonts w:cstheme="minorHAnsi"/>
+          <w:sz w:val="20"/>
+          <w:szCs w:val="20"/>
+        </w:rPr>
+        <w:t>, however c</w:t>
+      </w:r>
+      <w:r>
+        <w:rPr>
+          <w:rFonts w:cstheme="minorHAnsi"/>
+          <w:sz w:val="20"/>
+          <w:szCs w:val="20"/>
+        </w:rPr>
+        <w:t xml:space="preserve">losing 2-3 runs decreased the price, but at that point closing an </w:t>
+      </w:r>
+      <w:r>
+        <w:rPr>
+          <w:rFonts w:cstheme="minorHAnsi"/>
+          <w:sz w:val="20"/>
+          <w:szCs w:val="20"/>
+        </w:rPr>
+        <w:t>additional</w:t>
+      </w:r>
+      <w:r>
+        <w:rPr>
+          <w:rFonts w:cstheme="minorHAnsi"/>
+          <w:sz w:val="20"/>
+          <w:szCs w:val="20"/>
+        </w:rPr>
+        <w:t xml:space="preserve"> 1-2 runs will not change the price. Once you close 6 runs, the price drops significantly.</w:t>
+      </w:r>
+      <w:r>
+        <w:rPr>
+          <w:rFonts w:cstheme="minorHAnsi"/>
+          <w:sz w:val="20"/>
+          <w:szCs w:val="20"/>
+        </w:rPr>
+        <w:t xml:space="preserve"> </w:t>
+      </w:r>
+      <w:r>
+        <w:rPr>
+          <w:rFonts w:cstheme="minorHAnsi"/>
+          <w:sz w:val="20"/>
+          <w:szCs w:val="20"/>
+        </w:rPr>
+        <w:t>In the second scenario, Big Mountain is adding a run, increasing the vertical drop by 150 feet, and installing an additional chair lift.</w:t>
+      </w:r>
+      <w:r>
+        <w:rPr>
+          <w:rFonts w:cstheme="minorHAnsi"/>
+          <w:sz w:val="20"/>
+          <w:szCs w:val="20"/>
+        </w:rPr>
+        <w:t xml:space="preserve"> </w:t>
+      </w:r>
+      <w:r>
+        <w:rPr>
+          <w:rFonts w:cstheme="minorHAnsi"/>
+          <w:sz w:val="20"/>
+          <w:szCs w:val="20"/>
+        </w:rPr>
+        <w:t>This scenario increases support for ticket price by 1.99.</w:t>
+      </w:r>
+      <w:r>
+        <w:rPr>
+          <w:rFonts w:cstheme="minorHAnsi"/>
+          <w:sz w:val="20"/>
+          <w:szCs w:val="20"/>
+        </w:rPr>
+        <w:t xml:space="preserve"> </w:t>
+      </w:r>
+      <w:r>
+        <w:rPr>
+          <w:rFonts w:cstheme="minorHAnsi"/>
+          <w:sz w:val="20"/>
+          <w:szCs w:val="20"/>
+        </w:rPr>
+        <w:t xml:space="preserve">The third scenario is the same as </w:t>
+      </w:r>
+      <w:r>
+        <w:rPr>
+          <w:rFonts w:cstheme="minorHAnsi"/>
+          <w:sz w:val="20"/>
+          <w:szCs w:val="20"/>
+        </w:rPr>
+        <w:t>S</w:t>
+      </w:r>
+      <w:r>
+        <w:rPr>
+          <w:rFonts w:cstheme="minorHAnsi"/>
+          <w:sz w:val="20"/>
+          <w:szCs w:val="20"/>
+        </w:rPr>
+        <w:t>cenario 2 but adding 2 acres of snow making. Noted that this made no difference and still showed an increase in ticket price by 1.99.</w:t>
+      </w:r>
+      <w:r>
+        <w:rPr>
+          <w:rFonts w:cstheme="minorHAnsi"/>
+          <w:sz w:val="20"/>
+          <w:szCs w:val="20"/>
+        </w:rPr>
+        <w:t xml:space="preserve"> </w:t>
+      </w:r>
+      <w:r>
+        <w:rPr>
+          <w:rFonts w:cstheme="minorHAnsi"/>
+          <w:sz w:val="20"/>
+          <w:szCs w:val="20"/>
+        </w:rPr>
+        <w:t>Scenario 4 is increasing the longest run by .2 miles and guaranteeing its snow coverage by adding 4 acres of snow making capability. This scenario showed no difference as well.</w:t>
+      </w:r>
+    </w:p>
+    <w:p>
+      <w:pPr>
+        <w:pStyle w:val="NoSpacing"/>
+        <w:spacing w:line="360" w:lineRule="auto"/>
+        <w:rPr>
+          <w:rFonts w:cstheme="minorHAnsi"/>
+          <w:sz w:val="20"/>
+          <w:szCs w:val="20"/>
+        </w:rPr>
+      </w:pPr>
+    </w:p>
+    <w:p>
+      <w:pPr>
+        <w:pStyle w:val="NoSpacing"/>
+        <w:spacing w:line="360" w:lineRule="auto"/>
+        <w:rPr>
+          <w:rFonts w:cstheme="minorHAnsi"/>
+          <w:b/>
+          <w:bCs/>
+          <w:sz w:val="20"/>
+          <w:szCs w:val="20"/>
+        </w:rPr>
+      </w:pPr>
+      <w:r>
+        <w:rPr>
+          <w:rFonts w:cstheme="minorHAnsi"/>
+          <w:b/>
+          <w:bCs/>
+          <w:sz w:val="20"/>
+          <w:szCs w:val="20"/>
+        </w:rPr>
+        <w:t>Results</w:t>
+      </w:r>
+      <w:r>
+        <w:rPr>
+          <w:rFonts w:cstheme="minorHAnsi"/>
+          <w:b/>
+          <w:bCs/>
+          <w:sz w:val="20"/>
+          <w:szCs w:val="20"/>
+        </w:rPr>
+        <w:t>/Recommendations:</w:t>
+      </w:r>
+    </w:p>
+    <w:p>
+      <w:pPr>
+        <w:pStyle w:val="NoSpacing"/>
+        <w:spacing w:line="360" w:lineRule="auto"/>
+        <w:rPr>
+          <w:rFonts w:cstheme="minorHAnsi"/>
+          <w:sz w:val="20"/>
+          <w:szCs w:val="20"/>
+        </w:rPr>
+      </w:pPr>
+      <w:r>
+        <w:rPr>
+          <w:rFonts w:cstheme="minorHAnsi"/>
+          <w:sz w:val="20"/>
+          <w:szCs w:val="20"/>
+        </w:rPr>
+        <w:t xml:space="preserve">Based on the above results, accounting for the 10.39 mean absolute error, Big Mountain should increase their ticket price to 85.50 which is 4.50 more than the price was previously. Additionally, I'd recommend that Big Mountain should add an additional ski lift along with increasing the vertical drop by 150 ft and adding an additional run. They should then close 2 of the least used runs </w:t>
+      </w:r>
+      <w:proofErr w:type="gramStart"/>
+      <w:r>
+        <w:rPr>
+          <w:rFonts w:cstheme="minorHAnsi"/>
+          <w:sz w:val="20"/>
+          <w:szCs w:val="20"/>
+        </w:rPr>
+        <w:t>in order to</w:t>
+      </w:r>
+      <w:proofErr w:type="gramEnd"/>
+      <w:r>
+        <w:rPr>
+          <w:rFonts w:cstheme="minorHAnsi"/>
+          <w:sz w:val="20"/>
+          <w:szCs w:val="20"/>
+        </w:rPr>
+        <w:t xml:space="preserve"> save on operation costs. This would increase their ticket price by an additional 1.99 which would make the price 87.50 after rounding, which is a total of 6.50 more.</w:t>
+      </w:r>
+    </w:p>
+    <w:p>
+      <w:pPr>
+        <w:pStyle w:val="NoSpacing"/>
+        <w:spacing w:line="360" w:lineRule="auto"/>
+        <w:rPr>
+          <w:rFonts w:cstheme="minorHAnsi"/>
+          <w:sz w:val="20"/>
+          <w:szCs w:val="20"/>
+        </w:rPr>
+      </w:pPr>
+    </w:p>
+    <w:p>
+      <w:pPr>
+        <w:pStyle w:val="NoSpacing"/>
+        <w:spacing w:line="360" w:lineRule="auto"/>
+        <w:rPr>
+          <w:rFonts w:cstheme="minorHAnsi"/>
+          <w:sz w:val="20"/>
+          <w:szCs w:val="20"/>
+        </w:rPr>
+      </w:pPr>
+      <w:r>
+        <w:rPr>
+          <w:rFonts w:cstheme="minorHAnsi"/>
+          <w:sz w:val="20"/>
+          <w:szCs w:val="20"/>
+        </w:rPr>
+        <w:t>As the expected number of visitors over the season is 350,000 and, on average, visitors ski for five days, this would indicate a season revenue increase of 11,375,000. As the additional ski lift increases operation costs by 1,540,000, this would mean additional profits of 9,835,000.</w:t>
       </w:r>
     </w:p>
     <w:sectPr>
+      <w:headerReference w:type="default" r:id="rId9"/>
       <w:pgSz w:w="12240" w:h="15840"/>
       <w:pgMar w:top="1440" w:right="1440" w:bottom="1440" w:left="1440" w:header="720" w:footer="720" w:gutter="0"/>
       <w:cols w:space="720"/>
@@ -15,6 +937,684 @@
     </w:sectPr>
   </w:body>
 </w:document>
+</file>
+
+<file path=word/endnotes.xml><?xml version="1.0" encoding="utf-8"?>
+<w:endnotes xmlns:wpc="http://schemas.microsoft.com/office/word/2010/wordprocessingCanvas" xmlns:cx="http://schemas.microsoft.com/office/drawing/2014/chartex" xmlns:cx1="http://schemas.microsoft.com/office/drawing/2015/9/8/chartex" xmlns:cx2="http://schemas.microsoft.com/office/drawing/2015/10/21/chartex" xmlns:cx3="http://schemas.microsoft.com/office/drawing/2016/5/9/chartex" xmlns:cx4="http://schemas.microsoft.com/office/drawing/2016/5/10/chartex" xmlns:cx5="http://schemas.microsoft.com/office/drawing/2016/5/11/chartex" xmlns:cx6="http://schemas.microsoft.com/office/drawing/2016/5/12/chartex" xmlns:cx7="http://schemas.microsoft.com/office/drawing/2016/5/13/chartex" xmlns:cx8="http://schemas.microsoft.com/office/drawing/2016/5/14/chartex" xmlns:mc="http://schemas.openxmlformats.org/markup-compatibility/2006" xmlns:aink="http://schemas.microsoft.com/office/drawing/2016/ink" xmlns:am3d="http://schemas.microsoft.com/office/drawing/2017/model3d" xmlns:o="urn:schemas-microsoft-com:office:office" xmlns:oel="http://schemas.microsoft.com/office/2019/extlst" xmlns:r="http://schemas.openxmlformats.org/officeDocument/2006/relationships" xmlns:m="http://schemas.openxmlformats.org/officeDocument/2006/math" xmlns:v="urn:schemas-microsoft-com:vml" xmlns:wp14="http://schemas.microsoft.com/office/word/2010/wordprocessingDrawing" xmlns:wp="http://schemas.openxmlformats.org/drawingml/2006/wordprocessingDrawing" xmlns:w10="urn:schemas-microsoft-com:office:word" xmlns:w="http://schemas.openxmlformats.org/wordprocessingml/2006/main" xmlns:w14="http://schemas.microsoft.com/office/word/2010/wordml" xmlns:w15="http://schemas.microsoft.com/office/word/2012/wordml" xmlns:w16cex="http://schemas.microsoft.com/office/word/2018/wordml/cex" xmlns:w16cid="http://schemas.microsoft.com/office/word/2016/wordml/cid" xmlns:w16="http://schemas.microsoft.com/office/word/2018/wordml" xmlns:w16sdtdh="http://schemas.microsoft.com/office/word/2020/wordml/sdtdatahash" xmlns:w16se="http://schemas.microsoft.com/office/word/2015/wordml/symex" xmlns:wpg="http://schemas.microsoft.com/office/word/2010/wordprocessingGroup" xmlns:wpi="http://schemas.microsoft.com/office/word/2010/wordprocessingInk" xmlns:wne="http://schemas.microsoft.com/office/word/2006/wordml" xmlns:wps="http://schemas.microsoft.com/office/word/2010/wordprocessingShape" mc:Ignorable="w14 w15 w16se w16cid w16 w16cex w16sdtdh wp14">
+  <w:endnote w:type="separator" w:id="-1">
+    <w:p>
+      <w:pPr>
+        <w:spacing w:after="0" w:line="240" w:lineRule="auto"/>
+      </w:pPr>
+      <w:r>
+        <w:separator/>
+      </w:r>
+    </w:p>
+  </w:endnote>
+  <w:endnote w:type="continuationSeparator" w:id="0">
+    <w:p>
+      <w:pPr>
+        <w:spacing w:after="0" w:line="240" w:lineRule="auto"/>
+      </w:pPr>
+      <w:r>
+        <w:continuationSeparator/>
+      </w:r>
+    </w:p>
+  </w:endnote>
+</w:endnotes>
+</file>
+
+<file path=word/footnotes.xml><?xml version="1.0" encoding="utf-8"?>
+<w:footnotes xmlns:wpc="http://schemas.microsoft.com/office/word/2010/wordprocessingCanvas" xmlns:cx="http://schemas.microsoft.com/office/drawing/2014/chartex" xmlns:cx1="http://schemas.microsoft.com/office/drawing/2015/9/8/chartex" xmlns:cx2="http://schemas.microsoft.com/office/drawing/2015/10/21/chartex" xmlns:cx3="http://schemas.microsoft.com/office/drawing/2016/5/9/chartex" xmlns:cx4="http://schemas.microsoft.com/office/drawing/2016/5/10/chartex" xmlns:cx5="http://schemas.microsoft.com/office/drawing/2016/5/11/chartex" xmlns:cx6="http://schemas.microsoft.com/office/drawing/2016/5/12/chartex" xmlns:cx7="http://schemas.microsoft.com/office/drawing/2016/5/13/chartex" xmlns:cx8="http://schemas.microsoft.com/office/drawing/2016/5/14/chartex" xmlns:mc="http://schemas.openxmlformats.org/markup-compatibility/2006" xmlns:aink="http://schemas.microsoft.com/office/drawing/2016/ink" xmlns:am3d="http://schemas.microsoft.com/office/drawing/2017/model3d" xmlns:o="urn:schemas-microsoft-com:office:office" xmlns:oel="http://schemas.microsoft.com/office/2019/extlst" xmlns:r="http://schemas.openxmlformats.org/officeDocument/2006/relationships" xmlns:m="http://schemas.openxmlformats.org/officeDocument/2006/math" xmlns:v="urn:schemas-microsoft-com:vml" xmlns:wp14="http://schemas.microsoft.com/office/word/2010/wordprocessingDrawing" xmlns:wp="http://schemas.openxmlformats.org/drawingml/2006/wordprocessingDrawing" xmlns:w10="urn:schemas-microsoft-com:office:word" xmlns:w="http://schemas.openxmlformats.org/wordprocessingml/2006/main" xmlns:w14="http://schemas.microsoft.com/office/word/2010/wordml" xmlns:w15="http://schemas.microsoft.com/office/word/2012/wordml" xmlns:w16cex="http://schemas.microsoft.com/office/word/2018/wordml/cex" xmlns:w16cid="http://schemas.microsoft.com/office/word/2016/wordml/cid" xmlns:w16="http://schemas.microsoft.com/office/word/2018/wordml" xmlns:w16sdtdh="http://schemas.microsoft.com/office/word/2020/wordml/sdtdatahash" xmlns:w16se="http://schemas.microsoft.com/office/word/2015/wordml/symex" xmlns:wpg="http://schemas.microsoft.com/office/word/2010/wordprocessingGroup" xmlns:wpi="http://schemas.microsoft.com/office/word/2010/wordprocessingInk" xmlns:wne="http://schemas.microsoft.com/office/word/2006/wordml" xmlns:wps="http://schemas.microsoft.com/office/word/2010/wordprocessingShape" mc:Ignorable="w14 w15 w16se w16cid w16 w16cex w16sdtdh wp14">
+  <w:footnote w:type="separator" w:id="-1">
+    <w:p>
+      <w:pPr>
+        <w:spacing w:after="0" w:line="240" w:lineRule="auto"/>
+      </w:pPr>
+      <w:r>
+        <w:separator/>
+      </w:r>
+    </w:p>
+  </w:footnote>
+  <w:footnote w:type="continuationSeparator" w:id="0">
+    <w:p>
+      <w:pPr>
+        <w:spacing w:after="0" w:line="240" w:lineRule="auto"/>
+      </w:pPr>
+      <w:r>
+        <w:continuationSeparator/>
+      </w:r>
+    </w:p>
+  </w:footnote>
+</w:footnotes>
+</file>
+
+<file path=word/header1.xml><?xml version="1.0" encoding="utf-8"?>
+<w:hdr xmlns:wpc="http://schemas.microsoft.com/office/word/2010/wordprocessingCanvas" xmlns:cx="http://schemas.microsoft.com/office/drawing/2014/chartex" xmlns:cx1="http://schemas.microsoft.com/office/drawing/2015/9/8/chartex" xmlns:cx2="http://schemas.microsoft.com/office/drawing/2015/10/21/chartex" xmlns:cx3="http://schemas.microsoft.com/office/drawing/2016/5/9/chartex" xmlns:cx4="http://schemas.microsoft.com/office/drawing/2016/5/10/chartex" xmlns:cx5="http://schemas.microsoft.com/office/drawing/2016/5/11/chartex" xmlns:cx6="http://schemas.microsoft.com/office/drawing/2016/5/12/chartex" xmlns:cx7="http://schemas.microsoft.com/office/drawing/2016/5/13/chartex" xmlns:cx8="http://schemas.microsoft.com/office/drawing/2016/5/14/chartex" xmlns:mc="http://schemas.openxmlformats.org/markup-compatibility/2006" xmlns:aink="http://schemas.microsoft.com/office/drawing/2016/ink" xmlns:am3d="http://schemas.microsoft.com/office/drawing/2017/model3d" xmlns:o="urn:schemas-microsoft-com:office:office" xmlns:oel="http://schemas.microsoft.com/office/2019/extlst" xmlns:r="http://schemas.openxmlformats.org/officeDocument/2006/relationships" xmlns:m="http://schemas.openxmlformats.org/officeDocument/2006/math" xmlns:v="urn:schemas-microsoft-com:vml" xmlns:wp14="http://schemas.microsoft.com/office/word/2010/wordprocessingDrawing" xmlns:wp="http://schemas.openxmlformats.org/drawingml/2006/wordprocessingDrawing" xmlns:w10="urn:schemas-microsoft-com:office:word" xmlns:w="http://schemas.openxmlformats.org/wordprocessingml/2006/main" xmlns:w14="http://schemas.microsoft.com/office/word/2010/wordml" xmlns:w15="http://schemas.microsoft.com/office/word/2012/wordml" xmlns:w16cex="http://schemas.microsoft.com/office/word/2018/wordml/cex" xmlns:w16cid="http://schemas.microsoft.com/office/word/2016/wordml/cid" xmlns:w16="http://schemas.microsoft.com/office/word/2018/wordml" xmlns:w16sdtdh="http://schemas.microsoft.com/office/word/2020/wordml/sdtdatahash" xmlns:w16se="http://schemas.microsoft.com/office/word/2015/wordml/symex" xmlns:wpg="http://schemas.microsoft.com/office/word/2010/wordprocessingGroup" xmlns:wpi="http://schemas.microsoft.com/office/word/2010/wordprocessingInk" xmlns:wne="http://schemas.microsoft.com/office/word/2006/wordml" xmlns:wps="http://schemas.microsoft.com/office/word/2010/wordprocessingShape" mc:Ignorable="w14 w15 w16se w16cid w16 w16cex w16sdtdh wp14">
+  <w:p>
+    <w:pPr>
+      <w:pStyle w:val="Header"/>
+      <w:rPr>
+        <w:b/>
+        <w:bCs/>
+        <w:sz w:val="28"/>
+        <w:szCs w:val="28"/>
+        <w:u w:val="single"/>
+      </w:rPr>
+    </w:pPr>
+    <w:r>
+      <w:rPr>
+        <w:b/>
+        <w:bCs/>
+        <w:sz w:val="28"/>
+        <w:szCs w:val="28"/>
+        <w:u w:val="single"/>
+      </w:rPr>
+      <w:t xml:space="preserve">Guided Capstone </w:t>
+    </w:r>
+    <w:r>
+      <w:rPr>
+        <w:b/>
+        <w:bCs/>
+        <w:sz w:val="28"/>
+        <w:szCs w:val="28"/>
+        <w:u w:val="single"/>
+      </w:rPr>
+      <w:t xml:space="preserve">Project </w:t>
+    </w:r>
+    <w:r>
+      <w:rPr>
+        <w:b/>
+        <w:bCs/>
+        <w:sz w:val="28"/>
+        <w:szCs w:val="28"/>
+        <w:u w:val="single"/>
+      </w:rPr>
+      <w:t>Report</w:t>
+    </w:r>
+  </w:p>
+</w:hdr>
+</file>
+
+<file path=word/numbering.xml><?xml version="1.0" encoding="utf-8"?>
+<w:numbering xmlns:wpc="http://schemas.microsoft.com/office/word/2010/wordprocessingCanvas" xmlns:cx="http://schemas.microsoft.com/office/drawing/2014/chartex" xmlns:cx1="http://schemas.microsoft.com/office/drawing/2015/9/8/chartex" xmlns:cx2="http://schemas.microsoft.com/office/drawing/2015/10/21/chartex" xmlns:cx3="http://schemas.microsoft.com/office/drawing/2016/5/9/chartex" xmlns:cx4="http://schemas.microsoft.com/office/drawing/2016/5/10/chartex" xmlns:cx5="http://schemas.microsoft.com/office/drawing/2016/5/11/chartex" xmlns:cx6="http://schemas.microsoft.com/office/drawing/2016/5/12/chartex" xmlns:cx7="http://schemas.microsoft.com/office/drawing/2016/5/13/chartex" xmlns:cx8="http://schemas.microsoft.com/office/drawing/2016/5/14/chartex" xmlns:mc="http://schemas.openxmlformats.org/markup-compatibility/2006" xmlns:aink="http://schemas.microsoft.com/office/drawing/2016/ink" xmlns:am3d="http://schemas.microsoft.com/office/drawing/2017/model3d" xmlns:o="urn:schemas-microsoft-com:office:office" xmlns:oel="http://schemas.microsoft.com/office/2019/extlst" xmlns:r="http://schemas.openxmlformats.org/officeDocument/2006/relationships" xmlns:m="http://schemas.openxmlformats.org/officeDocument/2006/math" xmlns:v="urn:schemas-microsoft-com:vml" xmlns:wp14="http://schemas.microsoft.com/office/word/2010/wordprocessingDrawing" xmlns:wp="http://schemas.openxmlformats.org/drawingml/2006/wordprocessingDrawing" xmlns:w10="urn:schemas-microsoft-com:office:word" xmlns:w="http://schemas.openxmlformats.org/wordprocessingml/2006/main" xmlns:w14="http://schemas.microsoft.com/office/word/2010/wordml" xmlns:w15="http://schemas.microsoft.com/office/word/2012/wordml" xmlns:w16cex="http://schemas.microsoft.com/office/word/2018/wordml/cex" xmlns:w16cid="http://schemas.microsoft.com/office/word/2016/wordml/cid" xmlns:w16="http://schemas.microsoft.com/office/word/2018/wordml" xmlns:w16sdtdh="http://schemas.microsoft.com/office/word/2020/wordml/sdtdatahash" xmlns:w16se="http://schemas.microsoft.com/office/word/2015/wordml/symex" xmlns:wpg="http://schemas.microsoft.com/office/word/2010/wordprocessingGroup" xmlns:wpi="http://schemas.microsoft.com/office/word/2010/wordprocessingInk" xmlns:wne="http://schemas.microsoft.com/office/word/2006/wordml" xmlns:wps="http://schemas.microsoft.com/office/word/2010/wordprocessingShape" mc:Ignorable="w14 w15 w16se w16cid w16 w16cex w16sdtdh wp14">
+  <w:abstractNum w:abstractNumId="0" w15:restartNumberingAfterBreak="0">
+    <w:nsid w:val="29637C68"/>
+    <w:multiLevelType w:val="multilevel"/>
+    <w:tmpl w:val="D89C8CF8"/>
+    <w:lvl w:ilvl="0">
+      <w:start w:val="1"/>
+      <w:numFmt w:val="bullet"/>
+      <w:lvlText w:val=""/>
+      <w:lvlJc w:val="left"/>
+      <w:pPr>
+        <w:tabs>
+          <w:tab w:val="num" w:pos="720"/>
+        </w:tabs>
+        <w:ind w:left="720" w:hanging="360"/>
+      </w:pPr>
+      <w:rPr>
+        <w:rFonts w:ascii="Symbol" w:hAnsi="Symbol" w:hint="default"/>
+        <w:sz w:val="20"/>
+      </w:rPr>
+    </w:lvl>
+    <w:lvl w:ilvl="1" w:tentative="1">
+      <w:numFmt w:val="bullet"/>
+      <w:lvlText w:val="o"/>
+      <w:lvlJc w:val="left"/>
+      <w:pPr>
+        <w:tabs>
+          <w:tab w:val="num" w:pos="1440"/>
+        </w:tabs>
+        <w:ind w:left="1440" w:hanging="360"/>
+      </w:pPr>
+      <w:rPr>
+        <w:rFonts w:ascii="Courier New" w:hAnsi="Courier New" w:hint="default"/>
+        <w:sz w:val="20"/>
+      </w:rPr>
+    </w:lvl>
+    <w:lvl w:ilvl="2" w:tentative="1">
+      <w:numFmt w:val="bullet"/>
+      <w:lvlText w:val=""/>
+      <w:lvlJc w:val="left"/>
+      <w:pPr>
+        <w:tabs>
+          <w:tab w:val="num" w:pos="2160"/>
+        </w:tabs>
+        <w:ind w:left="2160" w:hanging="360"/>
+      </w:pPr>
+      <w:rPr>
+        <w:rFonts w:ascii="Wingdings" w:hAnsi="Wingdings" w:hint="default"/>
+        <w:sz w:val="20"/>
+      </w:rPr>
+    </w:lvl>
+    <w:lvl w:ilvl="3" w:tentative="1">
+      <w:numFmt w:val="bullet"/>
+      <w:lvlText w:val=""/>
+      <w:lvlJc w:val="left"/>
+      <w:pPr>
+        <w:tabs>
+          <w:tab w:val="num" w:pos="2880"/>
+        </w:tabs>
+        <w:ind w:left="2880" w:hanging="360"/>
+      </w:pPr>
+      <w:rPr>
+        <w:rFonts w:ascii="Wingdings" w:hAnsi="Wingdings" w:hint="default"/>
+        <w:sz w:val="20"/>
+      </w:rPr>
+    </w:lvl>
+    <w:lvl w:ilvl="4" w:tentative="1">
+      <w:numFmt w:val="bullet"/>
+      <w:lvlText w:val=""/>
+      <w:lvlJc w:val="left"/>
+      <w:pPr>
+        <w:tabs>
+          <w:tab w:val="num" w:pos="3600"/>
+        </w:tabs>
+        <w:ind w:left="3600" w:hanging="360"/>
+      </w:pPr>
+      <w:rPr>
+        <w:rFonts w:ascii="Wingdings" w:hAnsi="Wingdings" w:hint="default"/>
+        <w:sz w:val="20"/>
+      </w:rPr>
+    </w:lvl>
+    <w:lvl w:ilvl="5" w:tentative="1">
+      <w:numFmt w:val="bullet"/>
+      <w:lvlText w:val=""/>
+      <w:lvlJc w:val="left"/>
+      <w:pPr>
+        <w:tabs>
+          <w:tab w:val="num" w:pos="4320"/>
+        </w:tabs>
+        <w:ind w:left="4320" w:hanging="360"/>
+      </w:pPr>
+      <w:rPr>
+        <w:rFonts w:ascii="Wingdings" w:hAnsi="Wingdings" w:hint="default"/>
+        <w:sz w:val="20"/>
+      </w:rPr>
+    </w:lvl>
+    <w:lvl w:ilvl="6" w:tentative="1">
+      <w:numFmt w:val="bullet"/>
+      <w:lvlText w:val=""/>
+      <w:lvlJc w:val="left"/>
+      <w:pPr>
+        <w:tabs>
+          <w:tab w:val="num" w:pos="5040"/>
+        </w:tabs>
+        <w:ind w:left="5040" w:hanging="360"/>
+      </w:pPr>
+      <w:rPr>
+        <w:rFonts w:ascii="Wingdings" w:hAnsi="Wingdings" w:hint="default"/>
+        <w:sz w:val="20"/>
+      </w:rPr>
+    </w:lvl>
+    <w:lvl w:ilvl="7" w:tentative="1">
+      <w:numFmt w:val="bullet"/>
+      <w:lvlText w:val=""/>
+      <w:lvlJc w:val="left"/>
+      <w:pPr>
+        <w:tabs>
+          <w:tab w:val="num" w:pos="5760"/>
+        </w:tabs>
+        <w:ind w:left="5760" w:hanging="360"/>
+      </w:pPr>
+      <w:rPr>
+        <w:rFonts w:ascii="Wingdings" w:hAnsi="Wingdings" w:hint="default"/>
+        <w:sz w:val="20"/>
+      </w:rPr>
+    </w:lvl>
+    <w:lvl w:ilvl="8" w:tentative="1">
+      <w:numFmt w:val="bullet"/>
+      <w:lvlText w:val=""/>
+      <w:lvlJc w:val="left"/>
+      <w:pPr>
+        <w:tabs>
+          <w:tab w:val="num" w:pos="6480"/>
+        </w:tabs>
+        <w:ind w:left="6480" w:hanging="360"/>
+      </w:pPr>
+      <w:rPr>
+        <w:rFonts w:ascii="Wingdings" w:hAnsi="Wingdings" w:hint="default"/>
+        <w:sz w:val="20"/>
+      </w:rPr>
+    </w:lvl>
+  </w:abstractNum>
+  <w:abstractNum w:abstractNumId="1" w15:restartNumberingAfterBreak="0">
+    <w:nsid w:val="412D2A76"/>
+    <w:multiLevelType w:val="multilevel"/>
+    <w:tmpl w:val="410002C2"/>
+    <w:lvl w:ilvl="0">
+      <w:start w:val="1"/>
+      <w:numFmt w:val="bullet"/>
+      <w:lvlText w:val=""/>
+      <w:lvlJc w:val="left"/>
+      <w:pPr>
+        <w:tabs>
+          <w:tab w:val="num" w:pos="720"/>
+        </w:tabs>
+        <w:ind w:left="720" w:hanging="360"/>
+      </w:pPr>
+      <w:rPr>
+        <w:rFonts w:ascii="Symbol" w:hAnsi="Symbol" w:hint="default"/>
+        <w:sz w:val="20"/>
+      </w:rPr>
+    </w:lvl>
+    <w:lvl w:ilvl="1" w:tentative="1">
+      <w:numFmt w:val="bullet"/>
+      <w:lvlText w:val="o"/>
+      <w:lvlJc w:val="left"/>
+      <w:pPr>
+        <w:tabs>
+          <w:tab w:val="num" w:pos="1440"/>
+        </w:tabs>
+        <w:ind w:left="1440" w:hanging="360"/>
+      </w:pPr>
+      <w:rPr>
+        <w:rFonts w:ascii="Courier New" w:hAnsi="Courier New" w:hint="default"/>
+        <w:sz w:val="20"/>
+      </w:rPr>
+    </w:lvl>
+    <w:lvl w:ilvl="2" w:tentative="1">
+      <w:numFmt w:val="bullet"/>
+      <w:lvlText w:val=""/>
+      <w:lvlJc w:val="left"/>
+      <w:pPr>
+        <w:tabs>
+          <w:tab w:val="num" w:pos="2160"/>
+        </w:tabs>
+        <w:ind w:left="2160" w:hanging="360"/>
+      </w:pPr>
+      <w:rPr>
+        <w:rFonts w:ascii="Wingdings" w:hAnsi="Wingdings" w:hint="default"/>
+        <w:sz w:val="20"/>
+      </w:rPr>
+    </w:lvl>
+    <w:lvl w:ilvl="3" w:tentative="1">
+      <w:numFmt w:val="bullet"/>
+      <w:lvlText w:val=""/>
+      <w:lvlJc w:val="left"/>
+      <w:pPr>
+        <w:tabs>
+          <w:tab w:val="num" w:pos="2880"/>
+        </w:tabs>
+        <w:ind w:left="2880" w:hanging="360"/>
+      </w:pPr>
+      <w:rPr>
+        <w:rFonts w:ascii="Wingdings" w:hAnsi="Wingdings" w:hint="default"/>
+        <w:sz w:val="20"/>
+      </w:rPr>
+    </w:lvl>
+    <w:lvl w:ilvl="4" w:tentative="1">
+      <w:numFmt w:val="bullet"/>
+      <w:lvlText w:val=""/>
+      <w:lvlJc w:val="left"/>
+      <w:pPr>
+        <w:tabs>
+          <w:tab w:val="num" w:pos="3600"/>
+        </w:tabs>
+        <w:ind w:left="3600" w:hanging="360"/>
+      </w:pPr>
+      <w:rPr>
+        <w:rFonts w:ascii="Wingdings" w:hAnsi="Wingdings" w:hint="default"/>
+        <w:sz w:val="20"/>
+      </w:rPr>
+    </w:lvl>
+    <w:lvl w:ilvl="5" w:tentative="1">
+      <w:numFmt w:val="bullet"/>
+      <w:lvlText w:val=""/>
+      <w:lvlJc w:val="left"/>
+      <w:pPr>
+        <w:tabs>
+          <w:tab w:val="num" w:pos="4320"/>
+        </w:tabs>
+        <w:ind w:left="4320" w:hanging="360"/>
+      </w:pPr>
+      <w:rPr>
+        <w:rFonts w:ascii="Wingdings" w:hAnsi="Wingdings" w:hint="default"/>
+        <w:sz w:val="20"/>
+      </w:rPr>
+    </w:lvl>
+    <w:lvl w:ilvl="6" w:tentative="1">
+      <w:numFmt w:val="bullet"/>
+      <w:lvlText w:val=""/>
+      <w:lvlJc w:val="left"/>
+      <w:pPr>
+        <w:tabs>
+          <w:tab w:val="num" w:pos="5040"/>
+        </w:tabs>
+        <w:ind w:left="5040" w:hanging="360"/>
+      </w:pPr>
+      <w:rPr>
+        <w:rFonts w:ascii="Wingdings" w:hAnsi="Wingdings" w:hint="default"/>
+        <w:sz w:val="20"/>
+      </w:rPr>
+    </w:lvl>
+    <w:lvl w:ilvl="7" w:tentative="1">
+      <w:numFmt w:val="bullet"/>
+      <w:lvlText w:val=""/>
+      <w:lvlJc w:val="left"/>
+      <w:pPr>
+        <w:tabs>
+          <w:tab w:val="num" w:pos="5760"/>
+        </w:tabs>
+        <w:ind w:left="5760" w:hanging="360"/>
+      </w:pPr>
+      <w:rPr>
+        <w:rFonts w:ascii="Wingdings" w:hAnsi="Wingdings" w:hint="default"/>
+        <w:sz w:val="20"/>
+      </w:rPr>
+    </w:lvl>
+    <w:lvl w:ilvl="8" w:tentative="1">
+      <w:numFmt w:val="bullet"/>
+      <w:lvlText w:val=""/>
+      <w:lvlJc w:val="left"/>
+      <w:pPr>
+        <w:tabs>
+          <w:tab w:val="num" w:pos="6480"/>
+        </w:tabs>
+        <w:ind w:left="6480" w:hanging="360"/>
+      </w:pPr>
+      <w:rPr>
+        <w:rFonts w:ascii="Wingdings" w:hAnsi="Wingdings" w:hint="default"/>
+        <w:sz w:val="20"/>
+      </w:rPr>
+    </w:lvl>
+  </w:abstractNum>
+  <w:abstractNum w:abstractNumId="2" w15:restartNumberingAfterBreak="0">
+    <w:nsid w:val="5E7C72E1"/>
+    <w:multiLevelType w:val="multilevel"/>
+    <w:tmpl w:val="CD90B3CC"/>
+    <w:lvl w:ilvl="0">
+      <w:start w:val="1"/>
+      <w:numFmt w:val="bullet"/>
+      <w:lvlText w:val=""/>
+      <w:lvlJc w:val="left"/>
+      <w:pPr>
+        <w:tabs>
+          <w:tab w:val="num" w:pos="720"/>
+        </w:tabs>
+        <w:ind w:left="720" w:hanging="360"/>
+      </w:pPr>
+      <w:rPr>
+        <w:rFonts w:ascii="Symbol" w:hAnsi="Symbol" w:hint="default"/>
+        <w:sz w:val="20"/>
+      </w:rPr>
+    </w:lvl>
+    <w:lvl w:ilvl="1" w:tentative="1">
+      <w:numFmt w:val="bullet"/>
+      <w:lvlText w:val="o"/>
+      <w:lvlJc w:val="left"/>
+      <w:pPr>
+        <w:tabs>
+          <w:tab w:val="num" w:pos="1440"/>
+        </w:tabs>
+        <w:ind w:left="1440" w:hanging="360"/>
+      </w:pPr>
+      <w:rPr>
+        <w:rFonts w:ascii="Courier New" w:hAnsi="Courier New" w:hint="default"/>
+        <w:sz w:val="20"/>
+      </w:rPr>
+    </w:lvl>
+    <w:lvl w:ilvl="2" w:tentative="1">
+      <w:numFmt w:val="bullet"/>
+      <w:lvlText w:val=""/>
+      <w:lvlJc w:val="left"/>
+      <w:pPr>
+        <w:tabs>
+          <w:tab w:val="num" w:pos="2160"/>
+        </w:tabs>
+        <w:ind w:left="2160" w:hanging="360"/>
+      </w:pPr>
+      <w:rPr>
+        <w:rFonts w:ascii="Wingdings" w:hAnsi="Wingdings" w:hint="default"/>
+        <w:sz w:val="20"/>
+      </w:rPr>
+    </w:lvl>
+    <w:lvl w:ilvl="3" w:tentative="1">
+      <w:numFmt w:val="bullet"/>
+      <w:lvlText w:val=""/>
+      <w:lvlJc w:val="left"/>
+      <w:pPr>
+        <w:tabs>
+          <w:tab w:val="num" w:pos="2880"/>
+        </w:tabs>
+        <w:ind w:left="2880" w:hanging="360"/>
+      </w:pPr>
+      <w:rPr>
+        <w:rFonts w:ascii="Wingdings" w:hAnsi="Wingdings" w:hint="default"/>
+        <w:sz w:val="20"/>
+      </w:rPr>
+    </w:lvl>
+    <w:lvl w:ilvl="4" w:tentative="1">
+      <w:numFmt w:val="bullet"/>
+      <w:lvlText w:val=""/>
+      <w:lvlJc w:val="left"/>
+      <w:pPr>
+        <w:tabs>
+          <w:tab w:val="num" w:pos="3600"/>
+        </w:tabs>
+        <w:ind w:left="3600" w:hanging="360"/>
+      </w:pPr>
+      <w:rPr>
+        <w:rFonts w:ascii="Wingdings" w:hAnsi="Wingdings" w:hint="default"/>
+        <w:sz w:val="20"/>
+      </w:rPr>
+    </w:lvl>
+    <w:lvl w:ilvl="5" w:tentative="1">
+      <w:numFmt w:val="bullet"/>
+      <w:lvlText w:val=""/>
+      <w:lvlJc w:val="left"/>
+      <w:pPr>
+        <w:tabs>
+          <w:tab w:val="num" w:pos="4320"/>
+        </w:tabs>
+        <w:ind w:left="4320" w:hanging="360"/>
+      </w:pPr>
+      <w:rPr>
+        <w:rFonts w:ascii="Wingdings" w:hAnsi="Wingdings" w:hint="default"/>
+        <w:sz w:val="20"/>
+      </w:rPr>
+    </w:lvl>
+    <w:lvl w:ilvl="6" w:tentative="1">
+      <w:numFmt w:val="bullet"/>
+      <w:lvlText w:val=""/>
+      <w:lvlJc w:val="left"/>
+      <w:pPr>
+        <w:tabs>
+          <w:tab w:val="num" w:pos="5040"/>
+        </w:tabs>
+        <w:ind w:left="5040" w:hanging="360"/>
+      </w:pPr>
+      <w:rPr>
+        <w:rFonts w:ascii="Wingdings" w:hAnsi="Wingdings" w:hint="default"/>
+        <w:sz w:val="20"/>
+      </w:rPr>
+    </w:lvl>
+    <w:lvl w:ilvl="7" w:tentative="1">
+      <w:numFmt w:val="bullet"/>
+      <w:lvlText w:val=""/>
+      <w:lvlJc w:val="left"/>
+      <w:pPr>
+        <w:tabs>
+          <w:tab w:val="num" w:pos="5760"/>
+        </w:tabs>
+        <w:ind w:left="5760" w:hanging="360"/>
+      </w:pPr>
+      <w:rPr>
+        <w:rFonts w:ascii="Wingdings" w:hAnsi="Wingdings" w:hint="default"/>
+        <w:sz w:val="20"/>
+      </w:rPr>
+    </w:lvl>
+    <w:lvl w:ilvl="8" w:tentative="1">
+      <w:numFmt w:val="bullet"/>
+      <w:lvlText w:val=""/>
+      <w:lvlJc w:val="left"/>
+      <w:pPr>
+        <w:tabs>
+          <w:tab w:val="num" w:pos="6480"/>
+        </w:tabs>
+        <w:ind w:left="6480" w:hanging="360"/>
+      </w:pPr>
+      <w:rPr>
+        <w:rFonts w:ascii="Wingdings" w:hAnsi="Wingdings" w:hint="default"/>
+        <w:sz w:val="20"/>
+      </w:rPr>
+    </w:lvl>
+  </w:abstractNum>
+  <w:abstractNum w:abstractNumId="3" w15:restartNumberingAfterBreak="0">
+    <w:nsid w:val="5EB74C01"/>
+    <w:multiLevelType w:val="multilevel"/>
+    <w:tmpl w:val="291ECB46"/>
+    <w:lvl w:ilvl="0">
+      <w:start w:val="1"/>
+      <w:numFmt w:val="bullet"/>
+      <w:lvlText w:val=""/>
+      <w:lvlJc w:val="left"/>
+      <w:pPr>
+        <w:tabs>
+          <w:tab w:val="num" w:pos="720"/>
+        </w:tabs>
+        <w:ind w:left="720" w:hanging="360"/>
+      </w:pPr>
+      <w:rPr>
+        <w:rFonts w:ascii="Symbol" w:hAnsi="Symbol" w:hint="default"/>
+        <w:sz w:val="20"/>
+      </w:rPr>
+    </w:lvl>
+    <w:lvl w:ilvl="1" w:tentative="1">
+      <w:numFmt w:val="bullet"/>
+      <w:lvlText w:val="o"/>
+      <w:lvlJc w:val="left"/>
+      <w:pPr>
+        <w:tabs>
+          <w:tab w:val="num" w:pos="1440"/>
+        </w:tabs>
+        <w:ind w:left="1440" w:hanging="360"/>
+      </w:pPr>
+      <w:rPr>
+        <w:rFonts w:ascii="Courier New" w:hAnsi="Courier New" w:hint="default"/>
+        <w:sz w:val="20"/>
+      </w:rPr>
+    </w:lvl>
+    <w:lvl w:ilvl="2" w:tentative="1">
+      <w:numFmt w:val="bullet"/>
+      <w:lvlText w:val=""/>
+      <w:lvlJc w:val="left"/>
+      <w:pPr>
+        <w:tabs>
+          <w:tab w:val="num" w:pos="2160"/>
+        </w:tabs>
+        <w:ind w:left="2160" w:hanging="360"/>
+      </w:pPr>
+      <w:rPr>
+        <w:rFonts w:ascii="Wingdings" w:hAnsi="Wingdings" w:hint="default"/>
+        <w:sz w:val="20"/>
+      </w:rPr>
+    </w:lvl>
+    <w:lvl w:ilvl="3" w:tentative="1">
+      <w:numFmt w:val="bullet"/>
+      <w:lvlText w:val=""/>
+      <w:lvlJc w:val="left"/>
+      <w:pPr>
+        <w:tabs>
+          <w:tab w:val="num" w:pos="2880"/>
+        </w:tabs>
+        <w:ind w:left="2880" w:hanging="360"/>
+      </w:pPr>
+      <w:rPr>
+        <w:rFonts w:ascii="Wingdings" w:hAnsi="Wingdings" w:hint="default"/>
+        <w:sz w:val="20"/>
+      </w:rPr>
+    </w:lvl>
+    <w:lvl w:ilvl="4" w:tentative="1">
+      <w:numFmt w:val="bullet"/>
+      <w:lvlText w:val=""/>
+      <w:lvlJc w:val="left"/>
+      <w:pPr>
+        <w:tabs>
+          <w:tab w:val="num" w:pos="3600"/>
+        </w:tabs>
+        <w:ind w:left="3600" w:hanging="360"/>
+      </w:pPr>
+      <w:rPr>
+        <w:rFonts w:ascii="Wingdings" w:hAnsi="Wingdings" w:hint="default"/>
+        <w:sz w:val="20"/>
+      </w:rPr>
+    </w:lvl>
+    <w:lvl w:ilvl="5" w:tentative="1">
+      <w:numFmt w:val="bullet"/>
+      <w:lvlText w:val=""/>
+      <w:lvlJc w:val="left"/>
+      <w:pPr>
+        <w:tabs>
+          <w:tab w:val="num" w:pos="4320"/>
+        </w:tabs>
+        <w:ind w:left="4320" w:hanging="360"/>
+      </w:pPr>
+      <w:rPr>
+        <w:rFonts w:ascii="Wingdings" w:hAnsi="Wingdings" w:hint="default"/>
+        <w:sz w:val="20"/>
+      </w:rPr>
+    </w:lvl>
+    <w:lvl w:ilvl="6" w:tentative="1">
+      <w:numFmt w:val="bullet"/>
+      <w:lvlText w:val=""/>
+      <w:lvlJc w:val="left"/>
+      <w:pPr>
+        <w:tabs>
+          <w:tab w:val="num" w:pos="5040"/>
+        </w:tabs>
+        <w:ind w:left="5040" w:hanging="360"/>
+      </w:pPr>
+      <w:rPr>
+        <w:rFonts w:ascii="Wingdings" w:hAnsi="Wingdings" w:hint="default"/>
+        <w:sz w:val="20"/>
+      </w:rPr>
+    </w:lvl>
+    <w:lvl w:ilvl="7" w:tentative="1">
+      <w:numFmt w:val="bullet"/>
+      <w:lvlText w:val=""/>
+      <w:lvlJc w:val="left"/>
+      <w:pPr>
+        <w:tabs>
+          <w:tab w:val="num" w:pos="5760"/>
+        </w:tabs>
+        <w:ind w:left="5760" w:hanging="360"/>
+      </w:pPr>
+      <w:rPr>
+        <w:rFonts w:ascii="Wingdings" w:hAnsi="Wingdings" w:hint="default"/>
+        <w:sz w:val="20"/>
+      </w:rPr>
+    </w:lvl>
+    <w:lvl w:ilvl="8" w:tentative="1">
+      <w:numFmt w:val="bullet"/>
+      <w:lvlText w:val=""/>
+      <w:lvlJc w:val="left"/>
+      <w:pPr>
+        <w:tabs>
+          <w:tab w:val="num" w:pos="6480"/>
+        </w:tabs>
+        <w:ind w:left="6480" w:hanging="360"/>
+      </w:pPr>
+      <w:rPr>
+        <w:rFonts w:ascii="Wingdings" w:hAnsi="Wingdings" w:hint="default"/>
+        <w:sz w:val="20"/>
+      </w:rPr>
+    </w:lvl>
+  </w:abstractNum>
+  <w:num w:numId="1" w16cid:durableId="311372405">
+    <w:abstractNumId w:val="3"/>
+  </w:num>
+  <w:num w:numId="2" w16cid:durableId="80299343">
+    <w:abstractNumId w:val="0"/>
+  </w:num>
+  <w:num w:numId="3" w16cid:durableId="599414120">
+    <w:abstractNumId w:val="2"/>
+  </w:num>
+  <w:num w:numId="4" w16cid:durableId="1280792858">
+    <w:abstractNumId w:val="1"/>
+  </w:num>
+</w:numbering>
 </file>
 
 <file path=word/styles.xml><?xml version="1.0" encoding="utf-8"?>
@@ -443,6 +2043,86 @@
     <w:semiHidden/>
     <w:unhideWhenUsed/>
   </w:style>
+  <w:style w:type="paragraph" w:styleId="Header">
+    <w:name w:val="header"/>
+    <w:basedOn w:val="Normal"/>
+    <w:link w:val="HeaderChar"/>
+    <w:uiPriority w:val="99"/>
+    <w:unhideWhenUsed/>
+    <w:rsid w:val="00444CDB"/>
+    <w:pPr>
+      <w:tabs>
+        <w:tab w:val="center" w:pos="4680"/>
+        <w:tab w:val="right" w:pos="9360"/>
+      </w:tabs>
+      <w:spacing w:after="0" w:line="240" w:lineRule="auto"/>
+    </w:pPr>
+  </w:style>
+  <w:style w:type="character" w:customStyle="1" w:styleId="HeaderChar">
+    <w:name w:val="Header Char"/>
+    <w:basedOn w:val="DefaultParagraphFont"/>
+    <w:link w:val="Header"/>
+    <w:uiPriority w:val="99"/>
+    <w:rsid w:val="00444CDB"/>
+  </w:style>
+  <w:style w:type="paragraph" w:styleId="Footer">
+    <w:name w:val="footer"/>
+    <w:basedOn w:val="Normal"/>
+    <w:link w:val="FooterChar"/>
+    <w:uiPriority w:val="99"/>
+    <w:unhideWhenUsed/>
+    <w:rsid w:val="00444CDB"/>
+    <w:pPr>
+      <w:tabs>
+        <w:tab w:val="center" w:pos="4680"/>
+        <w:tab w:val="right" w:pos="9360"/>
+      </w:tabs>
+      <w:spacing w:after="0" w:line="240" w:lineRule="auto"/>
+    </w:pPr>
+  </w:style>
+  <w:style w:type="character" w:customStyle="1" w:styleId="FooterChar">
+    <w:name w:val="Footer Char"/>
+    <w:basedOn w:val="DefaultParagraphFont"/>
+    <w:link w:val="Footer"/>
+    <w:uiPriority w:val="99"/>
+    <w:rsid w:val="00444CDB"/>
+  </w:style>
+  <w:style w:type="paragraph" w:styleId="NormalWeb">
+    <w:name w:val="Normal (Web)"/>
+    <w:basedOn w:val="Normal"/>
+    <w:uiPriority w:val="99"/>
+    <w:semiHidden/>
+    <w:unhideWhenUsed/>
+    <w:rsid w:val="00686B87"/>
+    <w:pPr>
+      <w:spacing w:before="100" w:beforeAutospacing="1" w:after="100" w:afterAutospacing="1" w:line="240" w:lineRule="auto"/>
+    </w:pPr>
+    <w:rPr>
+      <w:rFonts w:ascii="Times New Roman" w:eastAsia="Times New Roman" w:hAnsi="Times New Roman" w:cs="Times New Roman"/>
+      <w:sz w:val="24"/>
+      <w:szCs w:val="24"/>
+    </w:rPr>
+  </w:style>
+  <w:style w:type="character" w:styleId="Strong">
+    <w:name w:val="Strong"/>
+    <w:basedOn w:val="DefaultParagraphFont"/>
+    <w:uiPriority w:val="22"/>
+    <w:qFormat/>
+    <w:rsid w:val="00686B87"/>
+    <w:rPr>
+      <w:b/>
+      <w:bCs/>
+    </w:rPr>
+  </w:style>
+  <w:style w:type="paragraph" w:styleId="NoSpacing">
+    <w:name w:val="No Spacing"/>
+    <w:uiPriority w:val="1"/>
+    <w:qFormat/>
+    <w:rsid w:val="00686B87"/>
+    <w:pPr>
+      <w:spacing w:after="0" w:line="240" w:lineRule="auto"/>
+    </w:pPr>
+  </w:style>
 </w:styles>
 </file>
 

</xml_diff>

<commit_message>
Updates to Guided Capstone
</commit_message>
<xml_diff>
--- a/Notebooks/06_Guided Capstone Project Report.docx
+++ b/Notebooks/06_Guided Capstone Project Report.docx
@@ -53,43 +53,7 @@
           <w:sz w:val="20"/>
           <w:szCs w:val="20"/>
         </w:rPr>
-        <w:t>Big Mountain Resort, a ski resort located in Montana, recently installed a new ski lift to help increase the distribution of visitors across the mountain. The increase in costs and recent suspicion has called the resort’s pricing model into question. There are doubts that the current pricing of the tickets does not reflect the value of the facilities offered. Management would like to update the pricing model of the resort to take a more data driven approach.</w:t>
-      </w:r>
-      <w:r>
-        <w:rPr>
-          <w:rFonts w:cstheme="minorHAnsi"/>
-          <w:color w:val="000000"/>
-          <w:sz w:val="20"/>
-          <w:szCs w:val="20"/>
-        </w:rPr>
-        <w:t xml:space="preserve"> We would like to determine how</w:t>
-      </w:r>
-      <w:r>
-        <w:rPr>
-          <w:rFonts w:cstheme="minorHAnsi"/>
-          <w:color w:val="000000"/>
-          <w:sz w:val="20"/>
-          <w:szCs w:val="20"/>
-        </w:rPr>
-        <w:t xml:space="preserve"> Big Mountain Resort </w:t>
-      </w:r>
-      <w:r>
-        <w:rPr>
-          <w:rFonts w:cstheme="minorHAnsi"/>
-          <w:color w:val="000000"/>
-          <w:sz w:val="20"/>
-          <w:szCs w:val="20"/>
-        </w:rPr>
-        <w:t xml:space="preserve">should </w:t>
-      </w:r>
-      <w:r>
-        <w:rPr>
-          <w:rFonts w:cstheme="minorHAnsi"/>
-          <w:color w:val="000000"/>
-          <w:sz w:val="20"/>
-          <w:szCs w:val="20"/>
-        </w:rPr>
-        <w:t>update their pricing strategy to better reflect the operating costs of the facilities provided to visitors prior to the end of the year.</w:t>
+        <w:t>Big Mountain Resort, a ski resort located in Montana, recently installed a new ski lift to help increase the distribution of visitors across the mountain. The increase in costs and recent suspicion has called the resort’s pricing model into question. There are doubts that the current pricing of the tickets does not reflect the value of the facilities offered. Management would like to update the pricing model of the resort to take a more data driven approach. We would like to determine how Big Mountain Resort should update their pricing strategy to better reflect the operating costs of the facilities provided to visitors prior to the end of the year.</w:t>
       </w:r>
     </w:p>
     <w:p>
@@ -371,55 +335,7 @@
           <w:szCs w:val="20"/>
         </w:rPr>
         <w:lastRenderedPageBreak/>
-        <w:t xml:space="preserve">Noted that </w:t>
-      </w:r>
-      <w:r>
-        <w:rPr>
-          <w:rFonts w:cstheme="minorHAnsi"/>
-          <w:sz w:val="20"/>
-          <w:szCs w:val="20"/>
-        </w:rPr>
-        <w:t>the following features are significant to further analysis</w:t>
-      </w:r>
-      <w:r>
-        <w:rPr>
-          <w:rFonts w:cstheme="minorHAnsi"/>
-          <w:sz w:val="20"/>
-          <w:szCs w:val="20"/>
-        </w:rPr>
-        <w:t xml:space="preserve"> as they are highly correlated with ticket price</w:t>
-      </w:r>
-      <w:r>
-        <w:rPr>
-          <w:rFonts w:cstheme="minorHAnsi"/>
-          <w:sz w:val="20"/>
-          <w:szCs w:val="20"/>
-        </w:rPr>
-        <w:t>:</w:t>
-      </w:r>
-      <w:r>
-        <w:rPr>
-          <w:rFonts w:cstheme="minorHAnsi"/>
-          <w:sz w:val="20"/>
-          <w:szCs w:val="20"/>
-        </w:rPr>
-        <w:t xml:space="preserve"> </w:t>
-      </w:r>
-      <w:r>
-        <w:rPr>
-          <w:rFonts w:cstheme="minorHAnsi"/>
-          <w:sz w:val="20"/>
-          <w:szCs w:val="20"/>
-        </w:rPr>
-        <w:t>vertical drops</w:t>
-      </w:r>
-      <w:r>
-        <w:rPr>
-          <w:rFonts w:cstheme="minorHAnsi"/>
-          <w:sz w:val="20"/>
-          <w:szCs w:val="20"/>
-        </w:rPr>
-        <w:t xml:space="preserve">, </w:t>
+        <w:t xml:space="preserve">Noted that the following features are significant to further analysis as they are highly correlated with ticket price: vertical drops, </w:t>
       </w:r>
       <w:proofErr w:type="spellStart"/>
       <w:r>
@@ -437,39 +353,7 @@
           <w:sz w:val="20"/>
           <w:szCs w:val="20"/>
         </w:rPr>
-        <w:t xml:space="preserve">, </w:t>
-      </w:r>
-      <w:r>
-        <w:rPr>
-          <w:rFonts w:cstheme="minorHAnsi"/>
-          <w:sz w:val="20"/>
-          <w:szCs w:val="20"/>
-        </w:rPr>
-        <w:t>runs</w:t>
-      </w:r>
-      <w:r>
-        <w:rPr>
-          <w:rFonts w:cstheme="minorHAnsi"/>
-          <w:sz w:val="20"/>
-          <w:szCs w:val="20"/>
-        </w:rPr>
-        <w:t xml:space="preserve">, </w:t>
-      </w:r>
-      <w:r>
-        <w:rPr>
-          <w:rFonts w:cstheme="minorHAnsi"/>
-          <w:sz w:val="20"/>
-          <w:szCs w:val="20"/>
-        </w:rPr>
-        <w:t>total chairs</w:t>
-      </w:r>
-      <w:r>
-        <w:rPr>
-          <w:rFonts w:cstheme="minorHAnsi"/>
-          <w:sz w:val="20"/>
-          <w:szCs w:val="20"/>
-        </w:rPr>
-        <w:t xml:space="preserve">, </w:t>
+        <w:t xml:space="preserve">, runs, total chairs, </w:t>
       </w:r>
       <w:proofErr w:type="spellStart"/>
       <w:r>
@@ -503,7 +387,23 @@
           <w:sz w:val="20"/>
           <w:szCs w:val="20"/>
         </w:rPr>
-        <w:t>Big Mountain Resort modelled price is 95.87,</w:t>
+        <w:t xml:space="preserve">Big Mountain Resort modelled price is </w:t>
+      </w:r>
+      <w:r>
+        <w:rPr>
+          <w:rFonts w:cstheme="minorHAnsi"/>
+          <w:sz w:val="20"/>
+          <w:szCs w:val="20"/>
+        </w:rPr>
+        <w:t>$</w:t>
+      </w:r>
+      <w:r>
+        <w:rPr>
+          <w:rFonts w:cstheme="minorHAnsi"/>
+          <w:sz w:val="20"/>
+          <w:szCs w:val="20"/>
+        </w:rPr>
+        <w:t>95.87,</w:t>
       </w:r>
       <w:r>
         <w:rPr>
@@ -519,7 +419,39 @@
           <w:sz w:val="20"/>
           <w:szCs w:val="20"/>
         </w:rPr>
-        <w:t xml:space="preserve"> actual price is 81.00. Even with the expected mean absolute error of 10.39, this suggest</w:t>
+        <w:t xml:space="preserve"> actual price is </w:t>
+      </w:r>
+      <w:r>
+        <w:rPr>
+          <w:rFonts w:cstheme="minorHAnsi"/>
+          <w:sz w:val="20"/>
+          <w:szCs w:val="20"/>
+        </w:rPr>
+        <w:t>$</w:t>
+      </w:r>
+      <w:r>
+        <w:rPr>
+          <w:rFonts w:cstheme="minorHAnsi"/>
+          <w:sz w:val="20"/>
+          <w:szCs w:val="20"/>
+        </w:rPr>
+        <w:t xml:space="preserve">81.00. Even with the expected mean absolute error of </w:t>
+      </w:r>
+      <w:r>
+        <w:rPr>
+          <w:rFonts w:cstheme="minorHAnsi"/>
+          <w:sz w:val="20"/>
+          <w:szCs w:val="20"/>
+        </w:rPr>
+        <w:t>$</w:t>
+      </w:r>
+      <w:r>
+        <w:rPr>
+          <w:rFonts w:cstheme="minorHAnsi"/>
+          <w:sz w:val="20"/>
+          <w:szCs w:val="20"/>
+        </w:rPr>
+        <w:t>10.39, this suggest</w:t>
       </w:r>
       <w:r>
         <w:rPr>
@@ -637,9 +569,9 @@
           <w:szCs w:val="20"/>
         </w:rPr>
         <w:drawing>
-          <wp:inline distT="0" distB="0" distL="0" distR="0" wp14:anchorId="503ED566" wp14:editId="1D2604C1">
-            <wp:extent cx="4515710" cy="2409825"/>
-            <wp:effectExtent l="0" t="0" r="0" b="0"/>
+          <wp:inline distT="0" distB="0" distL="0" distR="0" wp14:anchorId="503ED566" wp14:editId="3314F730">
+            <wp:extent cx="4057650" cy="2165379"/>
+            <wp:effectExtent l="0" t="0" r="0" b="6350"/>
             <wp:docPr id="2" name="Picture 2" descr="Chart, line chart&#10;&#10;Description automatically generated"/>
             <wp:cNvGraphicFramePr>
               <a:graphicFrameLocks xmlns:a="http://schemas.openxmlformats.org/drawingml/2006/main" noChangeAspect="1"/>
@@ -669,7 +601,7 @@
                   <pic:spPr bwMode="auto">
                     <a:xfrm>
                       <a:off x="0" y="0"/>
-                      <a:ext cx="4570006" cy="2438800"/>
+                      <a:ext cx="4121902" cy="2199667"/>
                     </a:xfrm>
                     <a:prstGeom prst="rect">
                       <a:avLst/>
@@ -766,7 +698,23 @@
           <w:sz w:val="20"/>
           <w:szCs w:val="20"/>
         </w:rPr>
-        <w:t>This scenario increases support for ticket price by 1.99.</w:t>
+        <w:t xml:space="preserve">This scenario increases support for ticket price by </w:t>
+      </w:r>
+      <w:r>
+        <w:rPr>
+          <w:rFonts w:cstheme="minorHAnsi"/>
+          <w:sz w:val="20"/>
+          <w:szCs w:val="20"/>
+        </w:rPr>
+        <w:t>$</w:t>
+      </w:r>
+      <w:r>
+        <w:rPr>
+          <w:rFonts w:cstheme="minorHAnsi"/>
+          <w:sz w:val="20"/>
+          <w:szCs w:val="20"/>
+        </w:rPr>
+        <w:t>1.99.</w:t>
       </w:r>
       <w:r>
         <w:rPr>
@@ -798,7 +746,23 @@
           <w:sz w:val="20"/>
           <w:szCs w:val="20"/>
         </w:rPr>
-        <w:t>cenario 2 but adding 2 acres of snow making. Noted that this made no difference and still showed an increase in ticket price by 1.99.</w:t>
+        <w:t xml:space="preserve">cenario 2 but adding 2 acres of snow making. Noted that this made no difference and still showed an increase in ticket price by </w:t>
+      </w:r>
+      <w:r>
+        <w:rPr>
+          <w:rFonts w:cstheme="minorHAnsi"/>
+          <w:sz w:val="20"/>
+          <w:szCs w:val="20"/>
+        </w:rPr>
+        <w:t>$</w:t>
+      </w:r>
+      <w:r>
+        <w:rPr>
+          <w:rFonts w:cstheme="minorHAnsi"/>
+          <w:sz w:val="20"/>
+          <w:szCs w:val="20"/>
+        </w:rPr>
+        <w:t>1.99.</w:t>
       </w:r>
       <w:r>
         <w:rPr>
@@ -877,7 +841,55 @@
           <w:sz w:val="20"/>
           <w:szCs w:val="20"/>
         </w:rPr>
-        <w:t xml:space="preserve">Based on the above results, accounting for the 10.39 mean absolute error, Big Mountain should increase their ticket price to 85.50 which is 4.50 more than the price was previously. Additionally, I'd recommend that Big Mountain should add an additional ski lift along with increasing the vertical drop by 150 ft and adding an additional run. They should then close 2 of the least used runs </w:t>
+        <w:t xml:space="preserve">Based on the above results, accounting for the </w:t>
+      </w:r>
+      <w:r>
+        <w:rPr>
+          <w:rFonts w:cstheme="minorHAnsi"/>
+          <w:sz w:val="20"/>
+          <w:szCs w:val="20"/>
+        </w:rPr>
+        <w:t>$</w:t>
+      </w:r>
+      <w:r>
+        <w:rPr>
+          <w:rFonts w:cstheme="minorHAnsi"/>
+          <w:sz w:val="20"/>
+          <w:szCs w:val="20"/>
+        </w:rPr>
+        <w:t xml:space="preserve">10.39 mean absolute error, Big Mountain should increase their ticket price to </w:t>
+      </w:r>
+      <w:r>
+        <w:rPr>
+          <w:rFonts w:cstheme="minorHAnsi"/>
+          <w:sz w:val="20"/>
+          <w:szCs w:val="20"/>
+        </w:rPr>
+        <w:t>$</w:t>
+      </w:r>
+      <w:r>
+        <w:rPr>
+          <w:rFonts w:cstheme="minorHAnsi"/>
+          <w:sz w:val="20"/>
+          <w:szCs w:val="20"/>
+        </w:rPr>
+        <w:t xml:space="preserve">85.50 which is </w:t>
+      </w:r>
+      <w:r>
+        <w:rPr>
+          <w:rFonts w:cstheme="minorHAnsi"/>
+          <w:sz w:val="20"/>
+          <w:szCs w:val="20"/>
+        </w:rPr>
+        <w:t>$</w:t>
+      </w:r>
+      <w:r>
+        <w:rPr>
+          <w:rFonts w:cstheme="minorHAnsi"/>
+          <w:sz w:val="20"/>
+          <w:szCs w:val="20"/>
+        </w:rPr>
+        <w:t xml:space="preserve">4.50 more than the price was previously. Additionally, I'd recommend that Big Mountain should add an additional ski lift along with increasing the vertical drop by 150 ft and adding an additional run. They should then close 2 of the least used runs </w:t>
       </w:r>
       <w:proofErr w:type="gramStart"/>
       <w:r>
@@ -895,7 +907,55 @@
           <w:sz w:val="20"/>
           <w:szCs w:val="20"/>
         </w:rPr>
-        <w:t xml:space="preserve"> save on operation costs. This would increase their ticket price by an additional 1.99 which would make the price 87.50 after rounding, which is a total of 6.50 more.</w:t>
+        <w:t xml:space="preserve"> save on operation costs. This would increase their ticket price by an additional </w:t>
+      </w:r>
+      <w:r>
+        <w:rPr>
+          <w:rFonts w:cstheme="minorHAnsi"/>
+          <w:sz w:val="20"/>
+          <w:szCs w:val="20"/>
+        </w:rPr>
+        <w:t>$</w:t>
+      </w:r>
+      <w:r>
+        <w:rPr>
+          <w:rFonts w:cstheme="minorHAnsi"/>
+          <w:sz w:val="20"/>
+          <w:szCs w:val="20"/>
+        </w:rPr>
+        <w:t xml:space="preserve">1.99 which would make the price </w:t>
+      </w:r>
+      <w:r>
+        <w:rPr>
+          <w:rFonts w:cstheme="minorHAnsi"/>
+          <w:sz w:val="20"/>
+          <w:szCs w:val="20"/>
+        </w:rPr>
+        <w:t>$</w:t>
+      </w:r>
+      <w:r>
+        <w:rPr>
+          <w:rFonts w:cstheme="minorHAnsi"/>
+          <w:sz w:val="20"/>
+          <w:szCs w:val="20"/>
+        </w:rPr>
+        <w:t xml:space="preserve">87.50 after rounding, which is a total of </w:t>
+      </w:r>
+      <w:r>
+        <w:rPr>
+          <w:rFonts w:cstheme="minorHAnsi"/>
+          <w:sz w:val="20"/>
+          <w:szCs w:val="20"/>
+        </w:rPr>
+        <w:t>$</w:t>
+      </w:r>
+      <w:r>
+        <w:rPr>
+          <w:rFonts w:cstheme="minorHAnsi"/>
+          <w:sz w:val="20"/>
+          <w:szCs w:val="20"/>
+        </w:rPr>
+        <w:t>6.50 more.</w:t>
       </w:r>
     </w:p>
     <w:p>
@@ -925,7 +985,55 @@
           <w:sz w:val="20"/>
           <w:szCs w:val="20"/>
         </w:rPr>
-        <w:t>As the expected number of visitors over the season is 350,000 and, on average, visitors ski for five days, this would indicate a season revenue increase of 11,375,000. As the additional ski lift increases operation costs by 1,540,000, this would mean additional profits of 9,835,000.</w:t>
+        <w:t xml:space="preserve">As the expected number of visitors over the season is 350,000 and, on average, visitors ski for five days, this would indicate a season revenue increase of </w:t>
+      </w:r>
+      <w:r>
+        <w:rPr>
+          <w:rFonts w:cstheme="minorHAnsi"/>
+          <w:sz w:val="20"/>
+          <w:szCs w:val="20"/>
+        </w:rPr>
+        <w:t>$</w:t>
+      </w:r>
+      <w:r>
+        <w:rPr>
+          <w:rFonts w:cstheme="minorHAnsi"/>
+          <w:sz w:val="20"/>
+          <w:szCs w:val="20"/>
+        </w:rPr>
+        <w:t xml:space="preserve">11,375,000. As the additional ski lift increases operation costs by </w:t>
+      </w:r>
+      <w:r>
+        <w:rPr>
+          <w:rFonts w:cstheme="minorHAnsi"/>
+          <w:sz w:val="20"/>
+          <w:szCs w:val="20"/>
+        </w:rPr>
+        <w:t>$</w:t>
+      </w:r>
+      <w:r>
+        <w:rPr>
+          <w:rFonts w:cstheme="minorHAnsi"/>
+          <w:sz w:val="20"/>
+          <w:szCs w:val="20"/>
+        </w:rPr>
+        <w:t xml:space="preserve">1,540,000, this would mean additional profits of </w:t>
+      </w:r>
+      <w:r>
+        <w:rPr>
+          <w:rFonts w:cstheme="minorHAnsi"/>
+          <w:sz w:val="20"/>
+          <w:szCs w:val="20"/>
+        </w:rPr>
+        <w:t>$</w:t>
+      </w:r>
+      <w:r>
+        <w:rPr>
+          <w:rFonts w:cstheme="minorHAnsi"/>
+          <w:sz w:val="20"/>
+          <w:szCs w:val="20"/>
+        </w:rPr>
+        <w:t>9,835,000.</w:t>
       </w:r>
     </w:p>
     <w:sectPr>

</xml_diff>